<commit_message>
Zustandsmaschine mit den Ereignissen Timer | Störung ergänzt
</commit_message>
<xml_diff>
--- a/SW/15_Zustandsmaschine/Ampel.docx
+++ b/SW/15_Zustandsmaschine/Ampel.docx
@@ -2,6 +2,81 @@
 <file path=word/document.xml><?xml version="1.0" encoding="utf-8"?>
 <w:document xmlns:wpc="http://schemas.microsoft.com/office/word/2010/wordprocessingCanvas" xmlns:cx="http://schemas.microsoft.com/office/drawing/2014/chartex" xmlns:cx1="http://schemas.microsoft.com/office/drawing/2015/9/8/chartex" xmlns:cx2="http://schemas.microsoft.com/office/drawing/2015/10/21/chartex" xmlns:cx3="http://schemas.microsoft.com/office/drawing/2016/5/9/chartex" xmlns:cx4="http://schemas.microsoft.com/office/drawing/2016/5/10/chartex" xmlns:cx5="http://schemas.microsoft.com/office/drawing/2016/5/11/chartex" xmlns:cx6="http://schemas.microsoft.com/office/drawing/2016/5/12/chartex" xmlns:cx7="http://schemas.microsoft.com/office/drawing/2016/5/13/chartex" xmlns:cx8="http://schemas.microsoft.com/office/drawing/2016/5/14/chartex" xmlns:mc="http://schemas.openxmlformats.org/markup-compatibility/2006" xmlns:aink="http://schemas.microsoft.com/office/drawing/2016/ink" xmlns:am3d="http://schemas.microsoft.com/office/drawing/2017/model3d" xmlns:o="urn:schemas-microsoft-com:office:office" xmlns:oel="http://schemas.microsoft.com/office/2019/extlst" xmlns:r="http://schemas.openxmlformats.org/officeDocument/2006/relationships" xmlns:m="http://schemas.openxmlformats.org/officeDocument/2006/math" xmlns:v="urn:schemas-microsoft-com:vml" xmlns:wp14="http://schemas.microsoft.com/office/word/2010/wordprocessingDrawing" xmlns:wp="http://schemas.openxmlformats.org/drawingml/2006/wordprocessingDrawing" xmlns:w10="urn:schemas-microsoft-com:office:word" xmlns:w="http://schemas.openxmlformats.org/wordprocessingml/2006/main" xmlns:w14="http://schemas.microsoft.com/office/word/2010/wordml" xmlns:w15="http://schemas.microsoft.com/office/word/2012/wordml" xmlns:w16cex="http://schemas.microsoft.com/office/word/2018/wordml/cex" xmlns:w16cid="http://schemas.microsoft.com/office/word/2016/wordml/cid" xmlns:w16="http://schemas.microsoft.com/office/word/2018/wordml" xmlns:w16sdtdh="http://schemas.microsoft.com/office/word/2020/wordml/sdtdatahash" xmlns:w16se="http://schemas.microsoft.com/office/word/2015/wordml/symex" xmlns:wpg="http://schemas.microsoft.com/office/word/2010/wordprocessingGroup" xmlns:wpi="http://schemas.microsoft.com/office/word/2010/wordprocessingInk" xmlns:wne="http://schemas.microsoft.com/office/word/2006/wordml" xmlns:wps="http://schemas.microsoft.com/office/word/2010/wordprocessingShape" mc:Ignorable="w14 w15 w16se w16cid w16 w16cex w16sdtdh wp14">
   <w:body>
+    <w:p/>
+    <w:p>
+      <w:pPr>
+        <w:pStyle w:val="berschrift1"/>
+        <w:jc w:val="center"/>
+      </w:pPr>
+      <w:r>
+        <w:t>Zustandsübergangsdiagramm</w:t>
+      </w:r>
+    </w:p>
+    <w:p>
+      <w:pPr>
+        <w:pStyle w:val="berschrift2"/>
+        <w:jc w:val="center"/>
+      </w:pPr>
+      <w:r>
+        <w:t xml:space="preserve">Ereignisse: </w:t>
+      </w:r>
+      <w:proofErr w:type="spellStart"/>
+      <w:r>
+        <w:t>Timer</w:t>
+      </w:r>
+      <w:proofErr w:type="spellEnd"/>
+      <w:r>
+        <w:t xml:space="preserve"> | Störung</w:t>
+      </w:r>
+    </w:p>
+    <w:p/>
+    <w:p>
+      <w:pPr>
+        <w:jc w:val="center"/>
+      </w:pPr>
+      <w:r>
+        <w:drawing>
+          <wp:inline distT="0" distB="0" distL="0" distR="0" wp14:anchorId="68AF88FC" wp14:editId="0AE1E822">
+            <wp:extent cx="2829363" cy="3322320"/>
+            <wp:effectExtent l="0" t="0" r="9525" b="0"/>
+            <wp:docPr id="909367814" name="Grafik 1"/>
+            <wp:cNvGraphicFramePr>
+              <a:graphicFrameLocks xmlns:a="http://schemas.openxmlformats.org/drawingml/2006/main" noChangeAspect="1"/>
+            </wp:cNvGraphicFramePr>
+            <a:graphic xmlns:a="http://schemas.openxmlformats.org/drawingml/2006/main">
+              <a:graphicData uri="http://schemas.openxmlformats.org/drawingml/2006/picture">
+                <pic:pic xmlns:pic="http://schemas.openxmlformats.org/drawingml/2006/picture">
+                  <pic:nvPicPr>
+                    <pic:cNvPr id="909367814" name=""/>
+                    <pic:cNvPicPr/>
+                  </pic:nvPicPr>
+                  <pic:blipFill>
+                    <a:blip r:embed="rId6"/>
+                    <a:stretch>
+                      <a:fillRect/>
+                    </a:stretch>
+                  </pic:blipFill>
+                  <pic:spPr>
+                    <a:xfrm>
+                      <a:off x="0" y="0"/>
+                      <a:ext cx="2840932" cy="3335904"/>
+                    </a:xfrm>
+                    <a:prstGeom prst="rect">
+                      <a:avLst/>
+                    </a:prstGeom>
+                  </pic:spPr>
+                </pic:pic>
+              </a:graphicData>
+            </a:graphic>
+          </wp:inline>
+        </w:drawing>
+      </w:r>
+    </w:p>
+    <w:p>
+      <w:pPr>
+        <w:jc w:val="center"/>
+      </w:pPr>
+    </w:p>
     <w:p>
       <w:pPr>
         <w:pStyle w:val="berschrift1"/>
@@ -11,6 +86,24 @@
         <w:t>Zustandsübergangstabelle</w:t>
       </w:r>
     </w:p>
+    <w:p>
+      <w:pPr>
+        <w:pStyle w:val="berschrift2"/>
+        <w:jc w:val="center"/>
+      </w:pPr>
+      <w:r>
+        <w:t xml:space="preserve">Ereignisse: </w:t>
+      </w:r>
+      <w:proofErr w:type="spellStart"/>
+      <w:r>
+        <w:t>Timer</w:t>
+      </w:r>
+      <w:proofErr w:type="spellEnd"/>
+      <w:r>
+        <w:t xml:space="preserve"> | Störung</w:t>
+      </w:r>
+    </w:p>
+    <w:p/>
     <w:tbl>
       <w:tblPr>
         <w:tblStyle w:val="Tabellenraster"/>
@@ -86,9 +179,11 @@
             </w:tcBorders>
           </w:tcPr>
           <w:p>
+            <w:proofErr w:type="spellStart"/>
             <w:r>
               <w:t>Init</w:t>
             </w:r>
+            <w:proofErr w:type="spellEnd"/>
           </w:p>
         </w:tc>
         <w:tc>
@@ -184,9 +279,11 @@
             <w:pPr>
               <w:jc w:val="center"/>
             </w:pPr>
-            <w:r>
-              <w:t>Taste1</w:t>
-            </w:r>
+            <w:proofErr w:type="spellStart"/>
+            <w:r>
+              <w:t>Timer</w:t>
+            </w:r>
+            <w:proofErr w:type="spellEnd"/>
           </w:p>
         </w:tc>
       </w:tr>
@@ -242,9 +339,11 @@
             <w:pPr>
               <w:jc w:val="center"/>
             </w:pPr>
-            <w:r>
-              <w:t>Taste1</w:t>
-            </w:r>
+            <w:proofErr w:type="spellStart"/>
+            <w:r>
+              <w:t>Timer</w:t>
+            </w:r>
+            <w:proofErr w:type="spellEnd"/>
           </w:p>
         </w:tc>
       </w:tr>
@@ -300,9 +399,11 @@
             <w:pPr>
               <w:jc w:val="center"/>
             </w:pPr>
-            <w:r>
-              <w:t>Taste1</w:t>
-            </w:r>
+            <w:proofErr w:type="spellStart"/>
+            <w:r>
+              <w:t>Timer</w:t>
+            </w:r>
+            <w:proofErr w:type="spellEnd"/>
           </w:p>
         </w:tc>
       </w:tr>
@@ -358,9 +459,11 @@
             <w:pPr>
               <w:jc w:val="center"/>
             </w:pPr>
-            <w:r>
-              <w:t>Taste1</w:t>
-            </w:r>
+            <w:proofErr w:type="spellStart"/>
+            <w:r>
+              <w:t>Timer</w:t>
+            </w:r>
+            <w:proofErr w:type="spellEnd"/>
           </w:p>
         </w:tc>
       </w:tr>
@@ -416,9 +519,11 @@
             <w:pPr>
               <w:jc w:val="center"/>
             </w:pPr>
-            <w:r>
-              <w:t>Taste1</w:t>
-            </w:r>
+            <w:proofErr w:type="spellStart"/>
+            <w:r>
+              <w:t>Timer</w:t>
+            </w:r>
+            <w:proofErr w:type="spellEnd"/>
           </w:p>
         </w:tc>
       </w:tr>
@@ -475,7 +580,7 @@
               <w:jc w:val="center"/>
             </w:pPr>
             <w:r>
-              <w:t>Taste2</w:t>
+              <w:t>Störung</w:t>
             </w:r>
           </w:p>
         </w:tc>
@@ -533,7 +638,7 @@
               <w:jc w:val="center"/>
             </w:pPr>
             <w:r>
-              <w:t>Taste2</w:t>
+              <w:t>Störung</w:t>
             </w:r>
           </w:p>
         </w:tc>
@@ -591,7 +696,7 @@
               <w:jc w:val="center"/>
             </w:pPr>
             <w:r>
-              <w:t>Taste2</w:t>
+              <w:t>Störung</w:t>
             </w:r>
           </w:p>
         </w:tc>
@@ -649,13 +754,18 @@
               <w:jc w:val="center"/>
             </w:pPr>
             <w:r>
-              <w:t>Taste2</w:t>
+              <w:t>Störung</w:t>
             </w:r>
           </w:p>
         </w:tc>
       </w:tr>
     </w:tbl>
     <w:p/>
+    <w:p>
+      <w:r>
+        <w:br w:type="page"/>
+      </w:r>
+    </w:p>
     <w:p/>
     <w:p>
       <w:pPr>
@@ -668,14 +778,40 @@
     </w:p>
     <w:p>
       <w:pPr>
+        <w:pStyle w:val="berschrift2"/>
+        <w:tabs>
+          <w:tab w:val="left" w:pos="1020"/>
+          <w:tab w:val="center" w:pos="4536"/>
+        </w:tabs>
         <w:jc w:val="center"/>
       </w:pPr>
       <w:r>
+        <w:t xml:space="preserve">Ereignisse: </w:t>
+      </w:r>
+      <w:r>
+        <w:t>Taste1</w:t>
+      </w:r>
+      <w:r>
+        <w:t xml:space="preserve"> | </w:t>
+      </w:r>
+      <w:r>
+        <w:t>Taste2</w:t>
+      </w:r>
+    </w:p>
+    <w:p/>
+    <w:p>
+      <w:pPr>
+        <w:jc w:val="center"/>
+      </w:pPr>
+      <w:r>
+        <w:rPr>
+          <w:noProof/>
+        </w:rPr>
         <w:drawing>
-          <wp:inline distT="0" distB="0" distL="0" distR="0" wp14:anchorId="10DC7EFF" wp14:editId="3B333822">
-            <wp:extent cx="2667000" cy="3041417"/>
-            <wp:effectExtent l="0" t="0" r="0" b="6985"/>
-            <wp:docPr id="1" name="Grafik 1"/>
+          <wp:inline distT="0" distB="0" distL="0" distR="0" wp14:anchorId="7FF68EB5" wp14:editId="00E45515">
+            <wp:extent cx="2859866" cy="3261360"/>
+            <wp:effectExtent l="0" t="0" r="0" b="0"/>
+            <wp:docPr id="958678935" name="Grafik 958678935"/>
             <wp:cNvGraphicFramePr>
               <a:graphicFrameLocks xmlns:a="http://schemas.openxmlformats.org/drawingml/2006/main" noChangeAspect="1"/>
             </wp:cNvGraphicFramePr>
@@ -687,7 +823,7 @@
                     <pic:cNvPicPr/>
                   </pic:nvPicPr>
                   <pic:blipFill>
-                    <a:blip r:embed="rId6"/>
+                    <a:blip r:embed="rId7"/>
                     <a:stretch>
                       <a:fillRect/>
                     </a:stretch>
@@ -695,7 +831,7 @@
                   <pic:spPr>
                     <a:xfrm>
                       <a:off x="0" y="0"/>
-                      <a:ext cx="2670685" cy="3045620"/>
+                      <a:ext cx="2870394" cy="3273366"/>
                     </a:xfrm>
                     <a:prstGeom prst="rect">
                       <a:avLst/>
@@ -708,14 +844,685 @@
         </w:drawing>
       </w:r>
     </w:p>
+    <w:p>
+      <w:pPr>
+        <w:jc w:val="center"/>
+      </w:pPr>
+    </w:p>
+    <w:p>
+      <w:pPr>
+        <w:pStyle w:val="berschrift1"/>
+        <w:jc w:val="center"/>
+      </w:pPr>
+      <w:r>
+        <w:t>Zustandsübergangstabelle</w:t>
+      </w:r>
+    </w:p>
+    <w:p>
+      <w:pPr>
+        <w:pStyle w:val="berschrift2"/>
+        <w:tabs>
+          <w:tab w:val="left" w:pos="1020"/>
+          <w:tab w:val="center" w:pos="4536"/>
+        </w:tabs>
+        <w:jc w:val="center"/>
+      </w:pPr>
+      <w:r>
+        <w:t>Ereignisse: Taste1 | Taste2</w:t>
+      </w:r>
+    </w:p>
+    <w:p/>
+    <w:tbl>
+      <w:tblPr>
+        <w:tblStyle w:val="Tabellenraster"/>
+        <w:tblW w:w="0" w:type="auto"/>
+        <w:jc w:val="center"/>
+        <w:tblLook w:val="04A0" w:firstRow="1" w:lastRow="0" w:firstColumn="1" w:lastColumn="0" w:noHBand="0" w:noVBand="1"/>
+      </w:tblPr>
+      <w:tblGrid>
+        <w:gridCol w:w="1558"/>
+        <w:gridCol w:w="435"/>
+        <w:gridCol w:w="1558"/>
+        <w:gridCol w:w="1985"/>
+      </w:tblGrid>
+      <w:tr>
+        <w:trPr>
+          <w:jc w:val="center"/>
+        </w:trPr>
+        <w:tc>
+          <w:tcPr>
+            <w:tcW w:w="2830" w:type="dxa"/>
+            <w:gridSpan w:val="3"/>
+            <w:shd w:val="clear" w:color="auto" w:fill="E2EFD9" w:themeFill="accent6" w:themeFillTint="33"/>
+          </w:tcPr>
+          <w:p>
+            <w:pPr>
+              <w:jc w:val="center"/>
+              <w:rPr>
+                <w:b/>
+                <w:bCs/>
+              </w:rPr>
+            </w:pPr>
+            <w:r>
+              <w:rPr>
+                <w:b/>
+                <w:bCs/>
+              </w:rPr>
+              <w:t>Zustandsübergang</w:t>
+            </w:r>
+          </w:p>
+        </w:tc>
+        <w:tc>
+          <w:tcPr>
+            <w:tcW w:w="1985" w:type="dxa"/>
+            <w:shd w:val="clear" w:color="auto" w:fill="E2EFD9" w:themeFill="accent6" w:themeFillTint="33"/>
+          </w:tcPr>
+          <w:p>
+            <w:pPr>
+              <w:jc w:val="center"/>
+              <w:rPr>
+                <w:b/>
+                <w:bCs/>
+              </w:rPr>
+            </w:pPr>
+            <w:r>
+              <w:rPr>
+                <w:b/>
+                <w:bCs/>
+              </w:rPr>
+              <w:t>Bedingung</w:t>
+            </w:r>
+          </w:p>
+        </w:tc>
+      </w:tr>
+      <w:tr>
+        <w:trPr>
+          <w:jc w:val="center"/>
+        </w:trPr>
+        <w:tc>
+          <w:tcPr>
+            <w:tcW w:w="1157" w:type="dxa"/>
+            <w:tcBorders>
+              <w:right w:val="nil"/>
+            </w:tcBorders>
+          </w:tcPr>
+          <w:p>
+            <w:proofErr w:type="spellStart"/>
+            <w:r>
+              <w:t>Init</w:t>
+            </w:r>
+            <w:proofErr w:type="spellEnd"/>
+          </w:p>
+        </w:tc>
+        <w:tc>
+          <w:tcPr>
+            <w:tcW w:w="435" w:type="dxa"/>
+            <w:tcBorders>
+              <w:left w:val="nil"/>
+              <w:right w:val="nil"/>
+            </w:tcBorders>
+          </w:tcPr>
+          <w:p>
+            <w:r>
+              <w:sym w:font="Symbol" w:char="F0AE"/>
+            </w:r>
+          </w:p>
+        </w:tc>
+        <w:tc>
+          <w:tcPr>
+            <w:tcW w:w="1238" w:type="dxa"/>
+            <w:tcBorders>
+              <w:left w:val="nil"/>
+            </w:tcBorders>
+          </w:tcPr>
+          <w:p>
+            <w:r>
+              <w:t>GELB_BLINKEN</w:t>
+            </w:r>
+          </w:p>
+        </w:tc>
+        <w:tc>
+          <w:tcPr>
+            <w:tcW w:w="1985" w:type="dxa"/>
+          </w:tcPr>
+          <w:p>
+            <w:pPr>
+              <w:jc w:val="center"/>
+            </w:pPr>
+            <w:r>
+              <w:t>-</w:t>
+            </w:r>
+          </w:p>
+        </w:tc>
+      </w:tr>
+      <w:tr>
+        <w:trPr>
+          <w:jc w:val="center"/>
+        </w:trPr>
+        <w:tc>
+          <w:tcPr>
+            <w:tcW w:w="1157" w:type="dxa"/>
+            <w:tcBorders>
+              <w:right w:val="nil"/>
+            </w:tcBorders>
+          </w:tcPr>
+          <w:p>
+            <w:r>
+              <w:t>GELB_BLINKEN</w:t>
+            </w:r>
+          </w:p>
+        </w:tc>
+        <w:tc>
+          <w:tcPr>
+            <w:tcW w:w="435" w:type="dxa"/>
+            <w:tcBorders>
+              <w:left w:val="nil"/>
+              <w:right w:val="nil"/>
+            </w:tcBorders>
+          </w:tcPr>
+          <w:p>
+            <w:r>
+              <w:sym w:font="Symbol" w:char="F0AE"/>
+            </w:r>
+          </w:p>
+        </w:tc>
+        <w:tc>
+          <w:tcPr>
+            <w:tcW w:w="1238" w:type="dxa"/>
+            <w:tcBorders>
+              <w:left w:val="nil"/>
+            </w:tcBorders>
+          </w:tcPr>
+          <w:p>
+            <w:r>
+              <w:t>ROT</w:t>
+            </w:r>
+          </w:p>
+        </w:tc>
+        <w:tc>
+          <w:tcPr>
+            <w:tcW w:w="1985" w:type="dxa"/>
+          </w:tcPr>
+          <w:p>
+            <w:pPr>
+              <w:jc w:val="center"/>
+            </w:pPr>
+            <w:r>
+              <w:t>Taste1</w:t>
+            </w:r>
+          </w:p>
+        </w:tc>
+      </w:tr>
+      <w:tr>
+        <w:trPr>
+          <w:jc w:val="center"/>
+        </w:trPr>
+        <w:tc>
+          <w:tcPr>
+            <w:tcW w:w="1157" w:type="dxa"/>
+            <w:tcBorders>
+              <w:right w:val="nil"/>
+            </w:tcBorders>
+          </w:tcPr>
+          <w:p>
+            <w:r>
+              <w:t>ROT</w:t>
+            </w:r>
+          </w:p>
+        </w:tc>
+        <w:tc>
+          <w:tcPr>
+            <w:tcW w:w="435" w:type="dxa"/>
+            <w:tcBorders>
+              <w:left w:val="nil"/>
+              <w:right w:val="nil"/>
+            </w:tcBorders>
+          </w:tcPr>
+          <w:p>
+            <w:r>
+              <w:sym w:font="Symbol" w:char="F0AE"/>
+            </w:r>
+          </w:p>
+        </w:tc>
+        <w:tc>
+          <w:tcPr>
+            <w:tcW w:w="1238" w:type="dxa"/>
+            <w:tcBorders>
+              <w:left w:val="nil"/>
+            </w:tcBorders>
+          </w:tcPr>
+          <w:p>
+            <w:r>
+              <w:t>ROT_GELB</w:t>
+            </w:r>
+          </w:p>
+        </w:tc>
+        <w:tc>
+          <w:tcPr>
+            <w:tcW w:w="1985" w:type="dxa"/>
+          </w:tcPr>
+          <w:p>
+            <w:pPr>
+              <w:jc w:val="center"/>
+            </w:pPr>
+            <w:r>
+              <w:t>Taste1</w:t>
+            </w:r>
+          </w:p>
+        </w:tc>
+      </w:tr>
+      <w:tr>
+        <w:trPr>
+          <w:jc w:val="center"/>
+        </w:trPr>
+        <w:tc>
+          <w:tcPr>
+            <w:tcW w:w="1157" w:type="dxa"/>
+            <w:tcBorders>
+              <w:right w:val="nil"/>
+            </w:tcBorders>
+          </w:tcPr>
+          <w:p>
+            <w:r>
+              <w:t>ROT_GELB</w:t>
+            </w:r>
+          </w:p>
+        </w:tc>
+        <w:tc>
+          <w:tcPr>
+            <w:tcW w:w="435" w:type="dxa"/>
+            <w:tcBorders>
+              <w:left w:val="nil"/>
+              <w:right w:val="nil"/>
+            </w:tcBorders>
+          </w:tcPr>
+          <w:p>
+            <w:r>
+              <w:sym w:font="Symbol" w:char="F0AE"/>
+            </w:r>
+          </w:p>
+        </w:tc>
+        <w:tc>
+          <w:tcPr>
+            <w:tcW w:w="1238" w:type="dxa"/>
+            <w:tcBorders>
+              <w:left w:val="nil"/>
+            </w:tcBorders>
+          </w:tcPr>
+          <w:p>
+            <w:r>
+              <w:t>GRUEN</w:t>
+            </w:r>
+          </w:p>
+        </w:tc>
+        <w:tc>
+          <w:tcPr>
+            <w:tcW w:w="1985" w:type="dxa"/>
+          </w:tcPr>
+          <w:p>
+            <w:pPr>
+              <w:jc w:val="center"/>
+            </w:pPr>
+            <w:r>
+              <w:t>Taste1</w:t>
+            </w:r>
+          </w:p>
+        </w:tc>
+      </w:tr>
+      <w:tr>
+        <w:trPr>
+          <w:jc w:val="center"/>
+        </w:trPr>
+        <w:tc>
+          <w:tcPr>
+            <w:tcW w:w="1157" w:type="dxa"/>
+            <w:tcBorders>
+              <w:right w:val="nil"/>
+            </w:tcBorders>
+          </w:tcPr>
+          <w:p>
+            <w:r>
+              <w:t>GRUEN</w:t>
+            </w:r>
+          </w:p>
+        </w:tc>
+        <w:tc>
+          <w:tcPr>
+            <w:tcW w:w="435" w:type="dxa"/>
+            <w:tcBorders>
+              <w:left w:val="nil"/>
+              <w:right w:val="nil"/>
+            </w:tcBorders>
+          </w:tcPr>
+          <w:p>
+            <w:r>
+              <w:sym w:font="Symbol" w:char="F0AE"/>
+            </w:r>
+          </w:p>
+        </w:tc>
+        <w:tc>
+          <w:tcPr>
+            <w:tcW w:w="1238" w:type="dxa"/>
+            <w:tcBorders>
+              <w:left w:val="nil"/>
+            </w:tcBorders>
+          </w:tcPr>
+          <w:p>
+            <w:r>
+              <w:t>GELB</w:t>
+            </w:r>
+          </w:p>
+        </w:tc>
+        <w:tc>
+          <w:tcPr>
+            <w:tcW w:w="1985" w:type="dxa"/>
+          </w:tcPr>
+          <w:p>
+            <w:pPr>
+              <w:jc w:val="center"/>
+            </w:pPr>
+            <w:r>
+              <w:t>Taste1</w:t>
+            </w:r>
+          </w:p>
+        </w:tc>
+      </w:tr>
+      <w:tr>
+        <w:trPr>
+          <w:jc w:val="center"/>
+        </w:trPr>
+        <w:tc>
+          <w:tcPr>
+            <w:tcW w:w="1157" w:type="dxa"/>
+            <w:tcBorders>
+              <w:right w:val="nil"/>
+            </w:tcBorders>
+          </w:tcPr>
+          <w:p>
+            <w:r>
+              <w:t>GELB</w:t>
+            </w:r>
+          </w:p>
+        </w:tc>
+        <w:tc>
+          <w:tcPr>
+            <w:tcW w:w="435" w:type="dxa"/>
+            <w:tcBorders>
+              <w:left w:val="nil"/>
+              <w:right w:val="nil"/>
+            </w:tcBorders>
+          </w:tcPr>
+          <w:p>
+            <w:r>
+              <w:sym w:font="Symbol" w:char="F0AE"/>
+            </w:r>
+          </w:p>
+        </w:tc>
+        <w:tc>
+          <w:tcPr>
+            <w:tcW w:w="1238" w:type="dxa"/>
+            <w:tcBorders>
+              <w:left w:val="nil"/>
+            </w:tcBorders>
+          </w:tcPr>
+          <w:p>
+            <w:r>
+              <w:t>ROT</w:t>
+            </w:r>
+          </w:p>
+        </w:tc>
+        <w:tc>
+          <w:tcPr>
+            <w:tcW w:w="1985" w:type="dxa"/>
+          </w:tcPr>
+          <w:p>
+            <w:pPr>
+              <w:jc w:val="center"/>
+            </w:pPr>
+            <w:r>
+              <w:t>Taste1</w:t>
+            </w:r>
+          </w:p>
+        </w:tc>
+      </w:tr>
+      <w:tr>
+        <w:trPr>
+          <w:jc w:val="center"/>
+        </w:trPr>
+        <w:tc>
+          <w:tcPr>
+            <w:tcW w:w="1157" w:type="dxa"/>
+            <w:tcBorders>
+              <w:right w:val="nil"/>
+            </w:tcBorders>
+          </w:tcPr>
+          <w:p>
+            <w:r>
+              <w:t>ROT</w:t>
+            </w:r>
+          </w:p>
+        </w:tc>
+        <w:tc>
+          <w:tcPr>
+            <w:tcW w:w="435" w:type="dxa"/>
+            <w:tcBorders>
+              <w:left w:val="nil"/>
+              <w:right w:val="nil"/>
+            </w:tcBorders>
+          </w:tcPr>
+          <w:p>
+            <w:r>
+              <w:sym w:font="Symbol" w:char="F0AE"/>
+            </w:r>
+          </w:p>
+        </w:tc>
+        <w:tc>
+          <w:tcPr>
+            <w:tcW w:w="1238" w:type="dxa"/>
+            <w:tcBorders>
+              <w:left w:val="nil"/>
+            </w:tcBorders>
+          </w:tcPr>
+          <w:p>
+            <w:r>
+              <w:t>GELB_BLINKEN</w:t>
+            </w:r>
+          </w:p>
+        </w:tc>
+        <w:tc>
+          <w:tcPr>
+            <w:tcW w:w="1985" w:type="dxa"/>
+          </w:tcPr>
+          <w:p>
+            <w:pPr>
+              <w:jc w:val="center"/>
+            </w:pPr>
+            <w:r>
+              <w:t>Taste2</w:t>
+            </w:r>
+          </w:p>
+        </w:tc>
+      </w:tr>
+      <w:tr>
+        <w:trPr>
+          <w:jc w:val="center"/>
+        </w:trPr>
+        <w:tc>
+          <w:tcPr>
+            <w:tcW w:w="1157" w:type="dxa"/>
+            <w:tcBorders>
+              <w:right w:val="nil"/>
+            </w:tcBorders>
+          </w:tcPr>
+          <w:p>
+            <w:r>
+              <w:t>ROT_GELB</w:t>
+            </w:r>
+          </w:p>
+        </w:tc>
+        <w:tc>
+          <w:tcPr>
+            <w:tcW w:w="435" w:type="dxa"/>
+            <w:tcBorders>
+              <w:left w:val="nil"/>
+              <w:right w:val="nil"/>
+            </w:tcBorders>
+          </w:tcPr>
+          <w:p>
+            <w:r>
+              <w:sym w:font="Symbol" w:char="F0AE"/>
+            </w:r>
+          </w:p>
+        </w:tc>
+        <w:tc>
+          <w:tcPr>
+            <w:tcW w:w="1238" w:type="dxa"/>
+            <w:tcBorders>
+              <w:left w:val="nil"/>
+            </w:tcBorders>
+          </w:tcPr>
+          <w:p>
+            <w:r>
+              <w:t>GELB_BLINKEN</w:t>
+            </w:r>
+          </w:p>
+        </w:tc>
+        <w:tc>
+          <w:tcPr>
+            <w:tcW w:w="1985" w:type="dxa"/>
+          </w:tcPr>
+          <w:p>
+            <w:pPr>
+              <w:jc w:val="center"/>
+            </w:pPr>
+            <w:r>
+              <w:t>Taste2</w:t>
+            </w:r>
+          </w:p>
+        </w:tc>
+      </w:tr>
+      <w:tr>
+        <w:trPr>
+          <w:jc w:val="center"/>
+        </w:trPr>
+        <w:tc>
+          <w:tcPr>
+            <w:tcW w:w="1157" w:type="dxa"/>
+            <w:tcBorders>
+              <w:right w:val="nil"/>
+            </w:tcBorders>
+          </w:tcPr>
+          <w:p>
+            <w:r>
+              <w:t>GRUEN</w:t>
+            </w:r>
+          </w:p>
+        </w:tc>
+        <w:tc>
+          <w:tcPr>
+            <w:tcW w:w="435" w:type="dxa"/>
+            <w:tcBorders>
+              <w:left w:val="nil"/>
+              <w:right w:val="nil"/>
+            </w:tcBorders>
+          </w:tcPr>
+          <w:p>
+            <w:r>
+              <w:sym w:font="Symbol" w:char="F0AE"/>
+            </w:r>
+          </w:p>
+        </w:tc>
+        <w:tc>
+          <w:tcPr>
+            <w:tcW w:w="1238" w:type="dxa"/>
+            <w:tcBorders>
+              <w:left w:val="nil"/>
+            </w:tcBorders>
+          </w:tcPr>
+          <w:p>
+            <w:r>
+              <w:t>GELB_BLINKEN</w:t>
+            </w:r>
+          </w:p>
+        </w:tc>
+        <w:tc>
+          <w:tcPr>
+            <w:tcW w:w="1985" w:type="dxa"/>
+          </w:tcPr>
+          <w:p>
+            <w:pPr>
+              <w:jc w:val="center"/>
+            </w:pPr>
+            <w:r>
+              <w:t>Taste2</w:t>
+            </w:r>
+          </w:p>
+        </w:tc>
+      </w:tr>
+      <w:tr>
+        <w:trPr>
+          <w:jc w:val="center"/>
+        </w:trPr>
+        <w:tc>
+          <w:tcPr>
+            <w:tcW w:w="1157" w:type="dxa"/>
+            <w:tcBorders>
+              <w:right w:val="nil"/>
+            </w:tcBorders>
+          </w:tcPr>
+          <w:p>
+            <w:r>
+              <w:t>GELB</w:t>
+            </w:r>
+          </w:p>
+        </w:tc>
+        <w:tc>
+          <w:tcPr>
+            <w:tcW w:w="435" w:type="dxa"/>
+            <w:tcBorders>
+              <w:left w:val="nil"/>
+              <w:right w:val="nil"/>
+            </w:tcBorders>
+          </w:tcPr>
+          <w:p>
+            <w:r>
+              <w:sym w:font="Symbol" w:char="F0AE"/>
+            </w:r>
+          </w:p>
+        </w:tc>
+        <w:tc>
+          <w:tcPr>
+            <w:tcW w:w="1238" w:type="dxa"/>
+            <w:tcBorders>
+              <w:left w:val="nil"/>
+            </w:tcBorders>
+          </w:tcPr>
+          <w:p>
+            <w:r>
+              <w:t>GELB_BLINKEN</w:t>
+            </w:r>
+          </w:p>
+        </w:tc>
+        <w:tc>
+          <w:tcPr>
+            <w:tcW w:w="1985" w:type="dxa"/>
+          </w:tcPr>
+          <w:p>
+            <w:pPr>
+              <w:jc w:val="center"/>
+            </w:pPr>
+            <w:r>
+              <w:t>Taste2</w:t>
+            </w:r>
+          </w:p>
+        </w:tc>
+      </w:tr>
+    </w:tbl>
+    <w:p/>
     <w:p/>
     <w:sectPr>
-      <w:headerReference w:type="even" r:id="rId7"/>
       <w:headerReference w:type="default" r:id="rId8"/>
-      <w:footerReference w:type="even" r:id="rId9"/>
-      <w:footerReference w:type="default" r:id="rId10"/>
-      <w:headerReference w:type="first" r:id="rId11"/>
-      <w:footerReference w:type="first" r:id="rId12"/>
+      <w:footerReference w:type="default" r:id="rId9"/>
       <w:pgSz w:w="11906" w:h="16838"/>
       <w:pgMar w:top="1417" w:right="1417" w:bottom="1134" w:left="1417" w:header="708" w:footer="708" w:gutter="0"/>
       <w:cols w:space="708"/>
@@ -756,26 +1563,38 @@
     <w:pPr>
       <w:pStyle w:val="Fuzeile"/>
     </w:pPr>
-  </w:p>
-</w:ftr>
-</file>
-
-<file path=word/footer2.xml><?xml version="1.0" encoding="utf-8"?>
-<w:ftr xmlns:wpc="http://schemas.microsoft.com/office/word/2010/wordprocessingCanvas" xmlns:cx="http://schemas.microsoft.com/office/drawing/2014/chartex" xmlns:cx1="http://schemas.microsoft.com/office/drawing/2015/9/8/chartex" xmlns:cx2="http://schemas.microsoft.com/office/drawing/2015/10/21/chartex" xmlns:cx3="http://schemas.microsoft.com/office/drawing/2016/5/9/chartex" xmlns:cx4="http://schemas.microsoft.com/office/drawing/2016/5/10/chartex" xmlns:cx5="http://schemas.microsoft.com/office/drawing/2016/5/11/chartex" xmlns:cx6="http://schemas.microsoft.com/office/drawing/2016/5/12/chartex" xmlns:cx7="http://schemas.microsoft.com/office/drawing/2016/5/13/chartex" xmlns:cx8="http://schemas.microsoft.com/office/drawing/2016/5/14/chartex" xmlns:mc="http://schemas.openxmlformats.org/markup-compatibility/2006" xmlns:aink="http://schemas.microsoft.com/office/drawing/2016/ink" xmlns:am3d="http://schemas.microsoft.com/office/drawing/2017/model3d" xmlns:o="urn:schemas-microsoft-com:office:office" xmlns:oel="http://schemas.microsoft.com/office/2019/extlst" xmlns:r="http://schemas.openxmlformats.org/officeDocument/2006/relationships" xmlns:m="http://schemas.openxmlformats.org/officeDocument/2006/math" xmlns:v="urn:schemas-microsoft-com:vml" xmlns:wp14="http://schemas.microsoft.com/office/word/2010/wordprocessingDrawing" xmlns:wp="http://schemas.openxmlformats.org/drawingml/2006/wordprocessingDrawing" xmlns:w10="urn:schemas-microsoft-com:office:word" xmlns:w="http://schemas.openxmlformats.org/wordprocessingml/2006/main" xmlns:w14="http://schemas.microsoft.com/office/word/2010/wordml" xmlns:w15="http://schemas.microsoft.com/office/word/2012/wordml" xmlns:w16cex="http://schemas.microsoft.com/office/word/2018/wordml/cex" xmlns:w16cid="http://schemas.microsoft.com/office/word/2016/wordml/cid" xmlns:w16="http://schemas.microsoft.com/office/word/2018/wordml" xmlns:w16sdtdh="http://schemas.microsoft.com/office/word/2020/wordml/sdtdatahash" xmlns:w16se="http://schemas.microsoft.com/office/word/2015/wordml/symex" xmlns:wpg="http://schemas.microsoft.com/office/word/2010/wordprocessingGroup" xmlns:wpi="http://schemas.microsoft.com/office/word/2010/wordprocessingInk" xmlns:wne="http://schemas.microsoft.com/office/word/2006/wordml" xmlns:wps="http://schemas.microsoft.com/office/word/2010/wordprocessingShape" mc:Ignorable="w14 w15 w16se w16cid w16 w16cex w16sdtdh wp14">
-  <w:p>
-    <w:pPr>
-      <w:pStyle w:val="Fuzeile"/>
-    </w:pPr>
-  </w:p>
-</w:ftr>
-</file>
-
-<file path=word/footer3.xml><?xml version="1.0" encoding="utf-8"?>
-<w:ftr xmlns:wpc="http://schemas.microsoft.com/office/word/2010/wordprocessingCanvas" xmlns:cx="http://schemas.microsoft.com/office/drawing/2014/chartex" xmlns:cx1="http://schemas.microsoft.com/office/drawing/2015/9/8/chartex" xmlns:cx2="http://schemas.microsoft.com/office/drawing/2015/10/21/chartex" xmlns:cx3="http://schemas.microsoft.com/office/drawing/2016/5/9/chartex" xmlns:cx4="http://schemas.microsoft.com/office/drawing/2016/5/10/chartex" xmlns:cx5="http://schemas.microsoft.com/office/drawing/2016/5/11/chartex" xmlns:cx6="http://schemas.microsoft.com/office/drawing/2016/5/12/chartex" xmlns:cx7="http://schemas.microsoft.com/office/drawing/2016/5/13/chartex" xmlns:cx8="http://schemas.microsoft.com/office/drawing/2016/5/14/chartex" xmlns:mc="http://schemas.openxmlformats.org/markup-compatibility/2006" xmlns:aink="http://schemas.microsoft.com/office/drawing/2016/ink" xmlns:am3d="http://schemas.microsoft.com/office/drawing/2017/model3d" xmlns:o="urn:schemas-microsoft-com:office:office" xmlns:oel="http://schemas.microsoft.com/office/2019/extlst" xmlns:r="http://schemas.openxmlformats.org/officeDocument/2006/relationships" xmlns:m="http://schemas.openxmlformats.org/officeDocument/2006/math" xmlns:v="urn:schemas-microsoft-com:vml" xmlns:wp14="http://schemas.microsoft.com/office/word/2010/wordprocessingDrawing" xmlns:wp="http://schemas.openxmlformats.org/drawingml/2006/wordprocessingDrawing" xmlns:w10="urn:schemas-microsoft-com:office:word" xmlns:w="http://schemas.openxmlformats.org/wordprocessingml/2006/main" xmlns:w14="http://schemas.microsoft.com/office/word/2010/wordml" xmlns:w15="http://schemas.microsoft.com/office/word/2012/wordml" xmlns:w16cex="http://schemas.microsoft.com/office/word/2018/wordml/cex" xmlns:w16cid="http://schemas.microsoft.com/office/word/2016/wordml/cid" xmlns:w16="http://schemas.microsoft.com/office/word/2018/wordml" xmlns:w16sdtdh="http://schemas.microsoft.com/office/word/2020/wordml/sdtdatahash" xmlns:w16se="http://schemas.microsoft.com/office/word/2015/wordml/symex" xmlns:wpg="http://schemas.microsoft.com/office/word/2010/wordprocessingGroup" xmlns:wpi="http://schemas.microsoft.com/office/word/2010/wordprocessingInk" xmlns:wne="http://schemas.microsoft.com/office/word/2006/wordml" xmlns:wps="http://schemas.microsoft.com/office/word/2010/wordprocessingShape" mc:Ignorable="w14 w15 w16se w16cid w16 w16cex w16sdtdh wp14">
-  <w:p>
-    <w:pPr>
-      <w:pStyle w:val="Fuzeile"/>
-    </w:pPr>
+    <w:r>
+      <w:tab/>
+    </w:r>
+    <w:r>
+      <w:tab/>
+    </w:r>
+    <w:r>
+      <w:fldChar w:fldCharType="begin"/>
+    </w:r>
+    <w:r>
+      <w:instrText>PAGE   \* MERGEFORMAT</w:instrText>
+    </w:r>
+    <w:r>
+      <w:fldChar w:fldCharType="separate"/>
+    </w:r>
+    <w:r>
+      <w:t>1</w:t>
+    </w:r>
+    <w:r>
+      <w:fldChar w:fldCharType="end"/>
+    </w:r>
+    <w:r>
+      <w:t>/</w:t>
+    </w:r>
+    <w:fldSimple w:instr=" NUMPAGES   \* MERGEFORMAT ">
+      <w:r>
+        <w:rPr>
+          <w:noProof/>
+        </w:rPr>
+        <w:t>1</w:t>
+      </w:r>
+    </w:fldSimple>
   </w:p>
 </w:ftr>
 </file>
@@ -811,16 +1630,6 @@
     <w:pPr>
       <w:pStyle w:val="Kopfzeile"/>
     </w:pPr>
-  </w:p>
-</w:hdr>
-</file>
-
-<file path=word/header2.xml><?xml version="1.0" encoding="utf-8"?>
-<w:hdr xmlns:wpc="http://schemas.microsoft.com/office/word/2010/wordprocessingCanvas" xmlns:cx="http://schemas.microsoft.com/office/drawing/2014/chartex" xmlns:cx1="http://schemas.microsoft.com/office/drawing/2015/9/8/chartex" xmlns:cx2="http://schemas.microsoft.com/office/drawing/2015/10/21/chartex" xmlns:cx3="http://schemas.microsoft.com/office/drawing/2016/5/9/chartex" xmlns:cx4="http://schemas.microsoft.com/office/drawing/2016/5/10/chartex" xmlns:cx5="http://schemas.microsoft.com/office/drawing/2016/5/11/chartex" xmlns:cx6="http://schemas.microsoft.com/office/drawing/2016/5/12/chartex" xmlns:cx7="http://schemas.microsoft.com/office/drawing/2016/5/13/chartex" xmlns:cx8="http://schemas.microsoft.com/office/drawing/2016/5/14/chartex" xmlns:mc="http://schemas.openxmlformats.org/markup-compatibility/2006" xmlns:aink="http://schemas.microsoft.com/office/drawing/2016/ink" xmlns:am3d="http://schemas.microsoft.com/office/drawing/2017/model3d" xmlns:o="urn:schemas-microsoft-com:office:office" xmlns:oel="http://schemas.microsoft.com/office/2019/extlst" xmlns:r="http://schemas.openxmlformats.org/officeDocument/2006/relationships" xmlns:m="http://schemas.openxmlformats.org/officeDocument/2006/math" xmlns:v="urn:schemas-microsoft-com:vml" xmlns:wp14="http://schemas.microsoft.com/office/word/2010/wordprocessingDrawing" xmlns:wp="http://schemas.openxmlformats.org/drawingml/2006/wordprocessingDrawing" xmlns:w10="urn:schemas-microsoft-com:office:word" xmlns:w="http://schemas.openxmlformats.org/wordprocessingml/2006/main" xmlns:w14="http://schemas.microsoft.com/office/word/2010/wordml" xmlns:w15="http://schemas.microsoft.com/office/word/2012/wordml" xmlns:w16cex="http://schemas.microsoft.com/office/word/2018/wordml/cex" xmlns:w16cid="http://schemas.microsoft.com/office/word/2016/wordml/cid" xmlns:w16="http://schemas.microsoft.com/office/word/2018/wordml" xmlns:w16sdtdh="http://schemas.microsoft.com/office/word/2020/wordml/sdtdatahash" xmlns:w16se="http://schemas.microsoft.com/office/word/2015/wordml/symex" xmlns:wpg="http://schemas.microsoft.com/office/word/2010/wordprocessingGroup" xmlns:wpi="http://schemas.microsoft.com/office/word/2010/wordprocessingInk" xmlns:wne="http://schemas.microsoft.com/office/word/2006/wordml" xmlns:wps="http://schemas.microsoft.com/office/word/2010/wordprocessingShape" mc:Ignorable="w14 w15 w16se w16cid w16 w16cex w16sdtdh wp14">
-  <w:p>
-    <w:pPr>
-      <w:pStyle w:val="Kopfzeile"/>
-    </w:pPr>
     <w:r>
       <w:t xml:space="preserve">Zustände des </w:t>
     </w:r>
@@ -847,18 +1656,25 @@
     </w:r>
     <w:r>
       <w:tab/>
-      <w:t>30.11.2022</w:t>
     </w:r>
-  </w:p>
-</w:hdr>
-</file>
-
-<file path=word/header3.xml><?xml version="1.0" encoding="utf-8"?>
-<w:hdr xmlns:wpc="http://schemas.microsoft.com/office/word/2010/wordprocessingCanvas" xmlns:cx="http://schemas.microsoft.com/office/drawing/2014/chartex" xmlns:cx1="http://schemas.microsoft.com/office/drawing/2015/9/8/chartex" xmlns:cx2="http://schemas.microsoft.com/office/drawing/2015/10/21/chartex" xmlns:cx3="http://schemas.microsoft.com/office/drawing/2016/5/9/chartex" xmlns:cx4="http://schemas.microsoft.com/office/drawing/2016/5/10/chartex" xmlns:cx5="http://schemas.microsoft.com/office/drawing/2016/5/11/chartex" xmlns:cx6="http://schemas.microsoft.com/office/drawing/2016/5/12/chartex" xmlns:cx7="http://schemas.microsoft.com/office/drawing/2016/5/13/chartex" xmlns:cx8="http://schemas.microsoft.com/office/drawing/2016/5/14/chartex" xmlns:mc="http://schemas.openxmlformats.org/markup-compatibility/2006" xmlns:aink="http://schemas.microsoft.com/office/drawing/2016/ink" xmlns:am3d="http://schemas.microsoft.com/office/drawing/2017/model3d" xmlns:o="urn:schemas-microsoft-com:office:office" xmlns:oel="http://schemas.microsoft.com/office/2019/extlst" xmlns:r="http://schemas.openxmlformats.org/officeDocument/2006/relationships" xmlns:m="http://schemas.openxmlformats.org/officeDocument/2006/math" xmlns:v="urn:schemas-microsoft-com:vml" xmlns:wp14="http://schemas.microsoft.com/office/word/2010/wordprocessingDrawing" xmlns:wp="http://schemas.openxmlformats.org/drawingml/2006/wordprocessingDrawing" xmlns:w10="urn:schemas-microsoft-com:office:word" xmlns:w="http://schemas.openxmlformats.org/wordprocessingml/2006/main" xmlns:w14="http://schemas.microsoft.com/office/word/2010/wordml" xmlns:w15="http://schemas.microsoft.com/office/word/2012/wordml" xmlns:w16cex="http://schemas.microsoft.com/office/word/2018/wordml/cex" xmlns:w16cid="http://schemas.microsoft.com/office/word/2016/wordml/cid" xmlns:w16="http://schemas.microsoft.com/office/word/2018/wordml" xmlns:w16sdtdh="http://schemas.microsoft.com/office/word/2020/wordml/sdtdatahash" xmlns:w16se="http://schemas.microsoft.com/office/word/2015/wordml/symex" xmlns:wpg="http://schemas.microsoft.com/office/word/2010/wordprocessingGroup" xmlns:wpi="http://schemas.microsoft.com/office/word/2010/wordprocessingInk" xmlns:wne="http://schemas.microsoft.com/office/word/2006/wordml" xmlns:wps="http://schemas.microsoft.com/office/word/2010/wordprocessingShape" mc:Ignorable="w14 w15 w16se w16cid w16 w16cex w16sdtdh wp14">
-  <w:p>
-    <w:pPr>
-      <w:pStyle w:val="Kopfzeile"/>
-    </w:pPr>
+    <w:r>
+      <w:fldChar w:fldCharType="begin"/>
+    </w:r>
+    <w:r>
+      <w:instrText xml:space="preserve"> TIME \@ "dd.MM.yyyy" </w:instrText>
+    </w:r>
+    <w:r>
+      <w:fldChar w:fldCharType="separate"/>
+    </w:r>
+    <w:r>
+      <w:rPr>
+        <w:noProof/>
+      </w:rPr>
+      <w:t>18.01.2024</w:t>
+    </w:r>
+    <w:r>
+      <w:fldChar w:fldCharType="end"/>
+    </w:r>
   </w:p>
 </w:hdr>
 </file>
@@ -1330,7 +2146,6 @@
   <w:style w:type="character" w:default="1" w:styleId="Absatz-Standardschriftart">
     <w:name w:val="Default Paragraph Font"/>
     <w:uiPriority w:val="1"/>
-    <w:semiHidden/>
     <w:unhideWhenUsed/>
   </w:style>
   <w:style w:type="table" w:default="1" w:styleId="NormaleTabelle">

</xml_diff>